<commit_message>
Testing prefix and database connection
</commit_message>
<xml_diff>
--- a/HMS.docx
+++ b/HMS.docx
@@ -200,11 +200,9 @@
             <w:pPr>
               <w:jc w:val="center"/>
             </w:pPr>
-            <w:proofErr w:type="spellStart"/>
             <w:r>
               <w:t>registered</w:t>
             </w:r>
-            <w:proofErr w:type="spellEnd"/>
           </w:p>
         </w:tc>
         <w:tc>
@@ -223,29 +221,8 @@
               <w:jc w:val="center"/>
             </w:pPr>
             <w:r>
-              <w:t xml:space="preserve">Te </w:t>
-            </w:r>
-            <w:proofErr w:type="spellStart"/>
-            <w:r>
-              <w:t>list</w:t>
-            </w:r>
-            <w:proofErr w:type="spellEnd"/>
-            <w:r>
-              <w:t xml:space="preserve"> of </w:t>
-            </w:r>
-            <w:proofErr w:type="spellStart"/>
-            <w:r>
-              <w:t>registered</w:t>
-            </w:r>
-            <w:proofErr w:type="spellEnd"/>
-            <w:r>
-              <w:t xml:space="preserve"> </w:t>
-            </w:r>
-            <w:proofErr w:type="spellStart"/>
-            <w:r>
-              <w:t>users</w:t>
-            </w:r>
-            <w:proofErr w:type="spellEnd"/>
+              <w:t>Te list of registered users</w:t>
+            </w:r>
           </w:p>
         </w:tc>
         <w:tc>
@@ -305,11 +282,9 @@
             <w:pPr>
               <w:jc w:val="center"/>
             </w:pPr>
-            <w:proofErr w:type="spellStart"/>
             <w:r>
               <w:t>permissions</w:t>
             </w:r>
-            <w:proofErr w:type="spellEnd"/>
           </w:p>
         </w:tc>
         <w:tc>
@@ -327,19 +302,9 @@
             <w:pPr>
               <w:jc w:val="center"/>
             </w:pPr>
-            <w:proofErr w:type="spellStart"/>
-            <w:r>
-              <w:t>permission</w:t>
-            </w:r>
-            <w:proofErr w:type="spellEnd"/>
-            <w:r>
-              <w:t xml:space="preserve"> </w:t>
-            </w:r>
-            <w:proofErr w:type="spellStart"/>
-            <w:r>
-              <w:t>list</w:t>
-            </w:r>
-            <w:proofErr w:type="spellEnd"/>
+            <w:r>
+              <w:t>permission list</w:t>
+            </w:r>
           </w:p>
         </w:tc>
         <w:tc>
@@ -399,11 +364,9 @@
             <w:pPr>
               <w:jc w:val="center"/>
             </w:pPr>
-            <w:proofErr w:type="spellStart"/>
             <w:r>
               <w:t>reservations</w:t>
             </w:r>
-            <w:proofErr w:type="spellEnd"/>
           </w:p>
         </w:tc>
         <w:tc>
@@ -421,35 +384,9 @@
             <w:pPr>
               <w:jc w:val="center"/>
             </w:pPr>
-            <w:proofErr w:type="spellStart"/>
-            <w:r>
-              <w:t>Reservations</w:t>
-            </w:r>
-            <w:proofErr w:type="spellEnd"/>
-            <w:r>
-              <w:t xml:space="preserve"> </w:t>
-            </w:r>
-            <w:proofErr w:type="spellStart"/>
-            <w:r>
-              <w:t>made</w:t>
-            </w:r>
-            <w:proofErr w:type="spellEnd"/>
-            <w:r>
-              <w:t xml:space="preserve"> </w:t>
-            </w:r>
-            <w:proofErr w:type="spellStart"/>
-            <w:r>
-              <w:t>by</w:t>
-            </w:r>
-            <w:proofErr w:type="spellEnd"/>
-            <w:r>
-              <w:t xml:space="preserve"> </w:t>
-            </w:r>
-            <w:proofErr w:type="spellStart"/>
-            <w:r>
-              <w:t>users</w:t>
-            </w:r>
-            <w:proofErr w:type="spellEnd"/>
+            <w:r>
+              <w:t>Reservations made by users</w:t>
+            </w:r>
           </w:p>
         </w:tc>
         <w:tc>
@@ -509,11 +446,9 @@
             <w:pPr>
               <w:jc w:val="center"/>
             </w:pPr>
-            <w:proofErr w:type="spellStart"/>
             <w:r>
               <w:t>invoice</w:t>
             </w:r>
-            <w:proofErr w:type="spellEnd"/>
           </w:p>
         </w:tc>
         <w:tc>
@@ -531,19 +466,9 @@
             <w:pPr>
               <w:jc w:val="center"/>
             </w:pPr>
-            <w:proofErr w:type="spellStart"/>
-            <w:r>
-              <w:t>stored</w:t>
-            </w:r>
-            <w:proofErr w:type="spellEnd"/>
-            <w:r>
-              <w:t xml:space="preserve"> </w:t>
-            </w:r>
-            <w:proofErr w:type="spellStart"/>
-            <w:r>
-              <w:t>invoices</w:t>
-            </w:r>
-            <w:proofErr w:type="spellEnd"/>
+            <w:r>
+              <w:t>stored invoices</w:t>
+            </w:r>
           </w:p>
         </w:tc>
         <w:tc>
@@ -609,11 +534,9 @@
             <w:pPr>
               <w:jc w:val="center"/>
             </w:pPr>
-            <w:proofErr w:type="spellStart"/>
             <w:r>
               <w:t>rooms</w:t>
             </w:r>
-            <w:proofErr w:type="spellEnd"/>
           </w:p>
         </w:tc>
         <w:tc>
@@ -631,27 +554,9 @@
             <w:pPr>
               <w:jc w:val="center"/>
             </w:pPr>
-            <w:proofErr w:type="spellStart"/>
-            <w:r>
-              <w:t>rooms</w:t>
-            </w:r>
-            <w:proofErr w:type="spellEnd"/>
-            <w:r>
-              <w:t xml:space="preserve"> and </w:t>
-            </w:r>
-            <w:proofErr w:type="spellStart"/>
-            <w:r>
-              <w:t>technical</w:t>
-            </w:r>
-            <w:proofErr w:type="spellEnd"/>
-            <w:r>
-              <w:t xml:space="preserve"> </w:t>
-            </w:r>
-            <w:proofErr w:type="spellStart"/>
-            <w:r>
-              <w:t>stuff</w:t>
-            </w:r>
-            <w:proofErr w:type="spellEnd"/>
+            <w:r>
+              <w:t>rooms and technical stuff</w:t>
+            </w:r>
           </w:p>
         </w:tc>
         <w:tc>
@@ -711,11 +616,9 @@
             <w:pPr>
               <w:jc w:val="center"/>
             </w:pPr>
-            <w:proofErr w:type="spellStart"/>
             <w:r>
               <w:t>cities</w:t>
             </w:r>
-            <w:proofErr w:type="spellEnd"/>
           </w:p>
         </w:tc>
         <w:tc>
@@ -733,11 +636,9 @@
             <w:pPr>
               <w:jc w:val="center"/>
             </w:pPr>
-            <w:proofErr w:type="spellStart"/>
             <w:r>
               <w:t>cities</w:t>
             </w:r>
-            <w:proofErr w:type="spellEnd"/>
           </w:p>
         </w:tc>
         <w:tc>
@@ -878,7 +779,6 @@
                 <w:bCs/>
               </w:rPr>
             </w:pPr>
-            <w:proofErr w:type="spellStart"/>
             <w:r>
               <w:rPr>
                 <w:b/>
@@ -886,7 +786,6 @@
               </w:rPr>
               <w:t>registered</w:t>
             </w:r>
-            <w:proofErr w:type="spellEnd"/>
           </w:p>
         </w:tc>
       </w:tr>
@@ -1020,11 +919,9 @@
             <w:pPr>
               <w:jc w:val="center"/>
             </w:pPr>
-            <w:proofErr w:type="spellStart"/>
             <w:r>
               <w:t>registeredId</w:t>
             </w:r>
-            <w:proofErr w:type="spellEnd"/>
           </w:p>
         </w:tc>
         <w:tc>
@@ -1042,35 +939,9 @@
             <w:pPr>
               <w:jc w:val="center"/>
             </w:pPr>
-            <w:proofErr w:type="spellStart"/>
-            <w:r>
-              <w:t>registered</w:t>
-            </w:r>
-            <w:proofErr w:type="spellEnd"/>
-            <w:r>
-              <w:t xml:space="preserve"> </w:t>
-            </w:r>
-            <w:proofErr w:type="spellStart"/>
-            <w:r>
-              <w:t>users</w:t>
-            </w:r>
-            <w:proofErr w:type="spellEnd"/>
-            <w:r>
-              <w:t xml:space="preserve"> </w:t>
-            </w:r>
-            <w:proofErr w:type="spellStart"/>
-            <w:r>
-              <w:t>unique</w:t>
-            </w:r>
-            <w:proofErr w:type="spellEnd"/>
-            <w:r>
-              <w:t xml:space="preserve"> </w:t>
-            </w:r>
-            <w:proofErr w:type="spellStart"/>
-            <w:r>
-              <w:t>id</w:t>
-            </w:r>
-            <w:proofErr w:type="spellEnd"/>
+            <w:r>
+              <w:t>registered users unique id</w:t>
+            </w:r>
           </w:p>
         </w:tc>
         <w:tc>
@@ -1127,11 +998,9 @@
             <w:pPr>
               <w:jc w:val="center"/>
             </w:pPr>
-            <w:proofErr w:type="spellStart"/>
             <w:r>
               <w:t>registeredFirstName</w:t>
             </w:r>
-            <w:proofErr w:type="spellEnd"/>
           </w:p>
         </w:tc>
         <w:tc>
@@ -1149,35 +1018,9 @@
             <w:pPr>
               <w:jc w:val="center"/>
             </w:pPr>
-            <w:proofErr w:type="spellStart"/>
-            <w:r>
-              <w:t>registered</w:t>
-            </w:r>
-            <w:proofErr w:type="spellEnd"/>
-            <w:r>
-              <w:t xml:space="preserve"> </w:t>
-            </w:r>
-            <w:proofErr w:type="spellStart"/>
-            <w:r>
-              <w:t>users</w:t>
-            </w:r>
-            <w:proofErr w:type="spellEnd"/>
-            <w:r>
-              <w:t xml:space="preserve"> </w:t>
-            </w:r>
-            <w:proofErr w:type="spellStart"/>
-            <w:r>
-              <w:t>first</w:t>
-            </w:r>
-            <w:proofErr w:type="spellEnd"/>
-            <w:r>
-              <w:t xml:space="preserve"> </w:t>
-            </w:r>
-            <w:proofErr w:type="spellStart"/>
-            <w:r>
-              <w:t>name</w:t>
-            </w:r>
-            <w:proofErr w:type="spellEnd"/>
+            <w:r>
+              <w:t>registered users first name</w:t>
+            </w:r>
           </w:p>
         </w:tc>
         <w:tc>
@@ -1231,11 +1074,9 @@
             <w:pPr>
               <w:jc w:val="center"/>
             </w:pPr>
-            <w:proofErr w:type="spellStart"/>
             <w:r>
               <w:t>registeredLastName</w:t>
             </w:r>
-            <w:proofErr w:type="spellEnd"/>
           </w:p>
         </w:tc>
         <w:tc>
@@ -1253,27 +1094,9 @@
             <w:pPr>
               <w:jc w:val="center"/>
             </w:pPr>
-            <w:proofErr w:type="spellStart"/>
-            <w:r>
-              <w:t>registered</w:t>
-            </w:r>
-            <w:proofErr w:type="spellEnd"/>
-            <w:r>
-              <w:t xml:space="preserve"> </w:t>
-            </w:r>
-            <w:proofErr w:type="spellStart"/>
-            <w:r>
-              <w:t>users</w:t>
-            </w:r>
-            <w:proofErr w:type="spellEnd"/>
-            <w:r>
-              <w:t xml:space="preserve"> last </w:t>
-            </w:r>
-            <w:proofErr w:type="spellStart"/>
-            <w:r>
-              <w:t>name</w:t>
-            </w:r>
-            <w:proofErr w:type="spellEnd"/>
+            <w:r>
+              <w:t>registered users last name</w:t>
+            </w:r>
           </w:p>
         </w:tc>
         <w:tc>
@@ -1327,11 +1150,9 @@
             <w:pPr>
               <w:jc w:val="center"/>
             </w:pPr>
-            <w:proofErr w:type="spellStart"/>
             <w:r>
               <w:t>registeredEmail</w:t>
             </w:r>
-            <w:proofErr w:type="spellEnd"/>
           </w:p>
         </w:tc>
         <w:tc>
@@ -1349,21 +1170,8 @@
             <w:pPr>
               <w:jc w:val="center"/>
             </w:pPr>
-            <w:proofErr w:type="spellStart"/>
-            <w:r>
-              <w:t>registered</w:t>
-            </w:r>
-            <w:proofErr w:type="spellEnd"/>
-            <w:r>
-              <w:t xml:space="preserve"> </w:t>
-            </w:r>
-            <w:proofErr w:type="spellStart"/>
-            <w:r>
-              <w:t>users</w:t>
-            </w:r>
-            <w:proofErr w:type="spellEnd"/>
-            <w:r>
-              <w:t xml:space="preserve"> email</w:t>
+            <w:r>
+              <w:t>registered users email</w:t>
             </w:r>
           </w:p>
         </w:tc>
@@ -1418,11 +1226,9 @@
             <w:pPr>
               <w:jc w:val="center"/>
             </w:pPr>
-            <w:proofErr w:type="spellStart"/>
             <w:r>
               <w:t>registeredPermission</w:t>
             </w:r>
-            <w:proofErr w:type="spellEnd"/>
           </w:p>
         </w:tc>
         <w:tc>
@@ -1440,27 +1246,9 @@
             <w:pPr>
               <w:jc w:val="center"/>
             </w:pPr>
-            <w:proofErr w:type="spellStart"/>
-            <w:r>
-              <w:t>registered</w:t>
-            </w:r>
-            <w:proofErr w:type="spellEnd"/>
-            <w:r>
-              <w:t xml:space="preserve"> </w:t>
-            </w:r>
-            <w:proofErr w:type="spellStart"/>
-            <w:r>
-              <w:t>users</w:t>
-            </w:r>
-            <w:proofErr w:type="spellEnd"/>
-            <w:r>
-              <w:t xml:space="preserve"> </w:t>
-            </w:r>
-            <w:proofErr w:type="spellStart"/>
-            <w:r>
-              <w:t>permission</w:t>
-            </w:r>
-            <w:proofErr w:type="spellEnd"/>
+            <w:r>
+              <w:t>registered users permission</w:t>
+            </w:r>
           </w:p>
         </w:tc>
         <w:tc>
@@ -1619,7 +1407,6 @@
                 <w:bCs/>
               </w:rPr>
             </w:pPr>
-            <w:proofErr w:type="spellStart"/>
             <w:r>
               <w:rPr>
                 <w:b/>
@@ -1627,7 +1414,6 @@
               </w:rPr>
               <w:t>permissions</w:t>
             </w:r>
-            <w:proofErr w:type="spellEnd"/>
           </w:p>
         </w:tc>
       </w:tr>
@@ -1761,11 +1547,9 @@
             <w:pPr>
               <w:jc w:val="center"/>
             </w:pPr>
-            <w:proofErr w:type="spellStart"/>
             <w:r>
               <w:t>permissionId</w:t>
             </w:r>
-            <w:proofErr w:type="spellEnd"/>
           </w:p>
         </w:tc>
         <w:tc>
@@ -1783,21 +1567,8 @@
             <w:pPr>
               <w:jc w:val="center"/>
             </w:pPr>
-            <w:proofErr w:type="spellStart"/>
-            <w:r>
-              <w:t>Permissions</w:t>
-            </w:r>
-            <w:proofErr w:type="spellEnd"/>
-            <w:r>
-              <w:t xml:space="preserve"> </w:t>
-            </w:r>
-            <w:proofErr w:type="spellStart"/>
-            <w:r>
-              <w:t>unique</w:t>
-            </w:r>
-            <w:proofErr w:type="spellEnd"/>
-            <w:r>
-              <w:t xml:space="preserve"> ID</w:t>
+            <w:r>
+              <w:t>Permissions unique ID</w:t>
             </w:r>
           </w:p>
         </w:tc>
@@ -1858,11 +1629,9 @@
             <w:pPr>
               <w:jc w:val="center"/>
             </w:pPr>
-            <w:proofErr w:type="spellStart"/>
             <w:r>
               <w:t>permissionName</w:t>
             </w:r>
-            <w:proofErr w:type="spellEnd"/>
           </w:p>
         </w:tc>
         <w:tc>
@@ -1880,19 +1649,9 @@
             <w:pPr>
               <w:jc w:val="center"/>
             </w:pPr>
-            <w:proofErr w:type="spellStart"/>
-            <w:r>
-              <w:t>permissions</w:t>
-            </w:r>
-            <w:proofErr w:type="spellEnd"/>
-            <w:r>
-              <w:t xml:space="preserve"> </w:t>
-            </w:r>
-            <w:proofErr w:type="spellStart"/>
-            <w:r>
-              <w:t>name</w:t>
-            </w:r>
-            <w:proofErr w:type="spellEnd"/>
+            <w:r>
+              <w:t>permissions name</w:t>
+            </w:r>
           </w:p>
         </w:tc>
         <w:tc>
@@ -2054,7 +1813,6 @@
                 <w:bCs/>
               </w:rPr>
             </w:pPr>
-            <w:proofErr w:type="spellStart"/>
             <w:r>
               <w:rPr>
                 <w:b/>
@@ -2062,7 +1820,6 @@
               </w:rPr>
               <w:t>reservations</w:t>
             </w:r>
-            <w:proofErr w:type="spellEnd"/>
           </w:p>
         </w:tc>
       </w:tr>
@@ -2196,11 +1953,9 @@
             <w:pPr>
               <w:jc w:val="center"/>
             </w:pPr>
-            <w:proofErr w:type="spellStart"/>
             <w:r>
               <w:t>reservationId</w:t>
             </w:r>
-            <w:proofErr w:type="spellEnd"/>
           </w:p>
         </w:tc>
         <w:tc>
@@ -2218,27 +1973,9 @@
             <w:pPr>
               <w:jc w:val="center"/>
             </w:pPr>
-            <w:proofErr w:type="spellStart"/>
-            <w:r>
-              <w:t>reservations</w:t>
-            </w:r>
-            <w:proofErr w:type="spellEnd"/>
-            <w:r>
-              <w:t xml:space="preserve"> </w:t>
-            </w:r>
-            <w:proofErr w:type="spellStart"/>
-            <w:r>
-              <w:t>unique</w:t>
-            </w:r>
-            <w:proofErr w:type="spellEnd"/>
-            <w:r>
-              <w:t xml:space="preserve"> </w:t>
-            </w:r>
-            <w:proofErr w:type="spellStart"/>
-            <w:r>
-              <w:t>id</w:t>
-            </w:r>
-            <w:proofErr w:type="spellEnd"/>
+            <w:r>
+              <w:t>reservations unique id</w:t>
+            </w:r>
           </w:p>
         </w:tc>
         <w:tc>
@@ -2292,11 +2029,9 @@
             <w:vAlign w:val="center"/>
           </w:tcPr>
           <w:p>
-            <w:proofErr w:type="spellStart"/>
             <w:r>
               <w:t>reservationRegisteredId</w:t>
             </w:r>
-            <w:proofErr w:type="spellEnd"/>
           </w:p>
         </w:tc>
         <w:tc>
@@ -2314,59 +2049,9 @@
             <w:pPr>
               <w:jc w:val="center"/>
             </w:pPr>
-            <w:proofErr w:type="spellStart"/>
-            <w:r>
-              <w:t>the</w:t>
-            </w:r>
-            <w:proofErr w:type="spellEnd"/>
-            <w:r>
-              <w:t xml:space="preserve"> </w:t>
-            </w:r>
-            <w:proofErr w:type="spellStart"/>
-            <w:r>
-              <w:t>user</w:t>
-            </w:r>
-            <w:proofErr w:type="spellEnd"/>
-            <w:r>
-              <w:t xml:space="preserve"> </w:t>
-            </w:r>
-            <w:proofErr w:type="spellStart"/>
-            <w:r>
-              <w:t>id</w:t>
-            </w:r>
-            <w:proofErr w:type="spellEnd"/>
-            <w:r>
-              <w:t xml:space="preserve"> of </w:t>
-            </w:r>
-            <w:proofErr w:type="spellStart"/>
-            <w:r>
-              <w:t>who</w:t>
-            </w:r>
-            <w:proofErr w:type="spellEnd"/>
-            <w:r>
-              <w:t xml:space="preserve"> </w:t>
-            </w:r>
-            <w:proofErr w:type="spellStart"/>
-            <w:r>
-              <w:t>made</w:t>
-            </w:r>
-            <w:proofErr w:type="spellEnd"/>
-            <w:r>
-              <w:t xml:space="preserve"> </w:t>
-            </w:r>
-            <w:proofErr w:type="spellStart"/>
-            <w:r>
-              <w:t>the</w:t>
-            </w:r>
-            <w:proofErr w:type="spellEnd"/>
-            <w:r>
-              <w:t xml:space="preserve"> </w:t>
-            </w:r>
-            <w:proofErr w:type="spellStart"/>
-            <w:r>
-              <w:t>reservation</w:t>
-            </w:r>
-            <w:proofErr w:type="spellEnd"/>
+            <w:r>
+              <w:t>the user id of who made the reservation</w:t>
+            </w:r>
           </w:p>
         </w:tc>
         <w:tc>
@@ -2424,11 +2109,9 @@
             <w:pPr>
               <w:jc w:val="center"/>
             </w:pPr>
-            <w:proofErr w:type="spellStart"/>
             <w:r>
               <w:t>reservationRoomId</w:t>
             </w:r>
-            <w:proofErr w:type="spellEnd"/>
           </w:p>
         </w:tc>
         <w:tc>
@@ -2446,43 +2129,9 @@
             <w:pPr>
               <w:jc w:val="center"/>
             </w:pPr>
-            <w:proofErr w:type="spellStart"/>
-            <w:r>
-              <w:t>rooms</w:t>
-            </w:r>
-            <w:proofErr w:type="spellEnd"/>
-            <w:r>
-              <w:t xml:space="preserve"> </w:t>
-            </w:r>
-            <w:proofErr w:type="spellStart"/>
-            <w:r>
-              <w:t>Id</w:t>
-            </w:r>
-            <w:proofErr w:type="spellEnd"/>
-            <w:r>
-              <w:t xml:space="preserve"> of </w:t>
-            </w:r>
-            <w:proofErr w:type="spellStart"/>
-            <w:r>
-              <w:t>the</w:t>
-            </w:r>
-            <w:proofErr w:type="spellEnd"/>
-            <w:r>
-              <w:t xml:space="preserve"> </w:t>
-            </w:r>
-            <w:proofErr w:type="spellStart"/>
-            <w:r>
-              <w:t>reserved</w:t>
-            </w:r>
-            <w:proofErr w:type="spellEnd"/>
-            <w:r>
-              <w:t xml:space="preserve"> </w:t>
-            </w:r>
-            <w:proofErr w:type="spellStart"/>
-            <w:r>
-              <w:t>room</w:t>
-            </w:r>
-            <w:proofErr w:type="spellEnd"/>
+            <w:r>
+              <w:t>rooms Id of the reserved room</w:t>
+            </w:r>
           </w:p>
         </w:tc>
         <w:tc>
@@ -2646,7 +2295,6 @@
                 <w:bCs/>
               </w:rPr>
             </w:pPr>
-            <w:proofErr w:type="spellStart"/>
             <w:r>
               <w:rPr>
                 <w:b/>
@@ -2654,7 +2302,6 @@
               </w:rPr>
               <w:t>invoice</w:t>
             </w:r>
-            <w:proofErr w:type="spellEnd"/>
           </w:p>
         </w:tc>
       </w:tr>
@@ -2788,11 +2435,9 @@
             <w:pPr>
               <w:jc w:val="center"/>
             </w:pPr>
-            <w:proofErr w:type="spellStart"/>
             <w:r>
               <w:t>invoiceId</w:t>
             </w:r>
-            <w:proofErr w:type="spellEnd"/>
           </w:p>
         </w:tc>
         <w:tc>
@@ -2810,27 +2455,9 @@
             <w:pPr>
               <w:jc w:val="center"/>
             </w:pPr>
-            <w:proofErr w:type="spellStart"/>
-            <w:r>
-              <w:t>invoice</w:t>
-            </w:r>
-            <w:proofErr w:type="spellEnd"/>
-            <w:r>
-              <w:t xml:space="preserve"> </w:t>
-            </w:r>
-            <w:proofErr w:type="spellStart"/>
-            <w:r>
-              <w:t>unique</w:t>
-            </w:r>
-            <w:proofErr w:type="spellEnd"/>
-            <w:r>
-              <w:t xml:space="preserve"> </w:t>
-            </w:r>
-            <w:proofErr w:type="spellStart"/>
-            <w:r>
-              <w:t>Id</w:t>
-            </w:r>
-            <w:proofErr w:type="spellEnd"/>
+            <w:r>
+              <w:t>invoice unique Id</w:t>
+            </w:r>
           </w:p>
         </w:tc>
         <w:tc>
@@ -2887,11 +2514,9 @@
             <w:pPr>
               <w:jc w:val="center"/>
             </w:pPr>
-            <w:proofErr w:type="spellStart"/>
             <w:r>
               <w:t>invoiceReservId</w:t>
             </w:r>
-            <w:proofErr w:type="spellEnd"/>
           </w:p>
         </w:tc>
         <w:tc>
@@ -2909,27 +2534,9 @@
             <w:pPr>
               <w:jc w:val="center"/>
             </w:pPr>
-            <w:proofErr w:type="spellStart"/>
-            <w:r>
-              <w:t>invoice</w:t>
-            </w:r>
-            <w:proofErr w:type="spellEnd"/>
-            <w:r>
-              <w:t xml:space="preserve"> </w:t>
-            </w:r>
-            <w:proofErr w:type="spellStart"/>
-            <w:r>
-              <w:t>reservation</w:t>
-            </w:r>
-            <w:proofErr w:type="spellEnd"/>
-            <w:r>
-              <w:t xml:space="preserve"> </w:t>
-            </w:r>
-            <w:proofErr w:type="spellStart"/>
-            <w:r>
-              <w:t>Id</w:t>
-            </w:r>
-            <w:proofErr w:type="spellEnd"/>
+            <w:r>
+              <w:t>invoice reservation Id</w:t>
+            </w:r>
           </w:p>
         </w:tc>
         <w:tc>
@@ -2987,11 +2594,9 @@
             <w:pPr>
               <w:jc w:val="center"/>
             </w:pPr>
-            <w:proofErr w:type="spellStart"/>
             <w:r>
               <w:t>invoicePaymentDeadline</w:t>
             </w:r>
-            <w:proofErr w:type="spellEnd"/>
           </w:p>
         </w:tc>
         <w:tc>
@@ -3009,27 +2614,9 @@
             <w:pPr>
               <w:jc w:val="center"/>
             </w:pPr>
-            <w:proofErr w:type="spellStart"/>
-            <w:r>
-              <w:t>invoice</w:t>
-            </w:r>
-            <w:proofErr w:type="spellEnd"/>
-            <w:r>
-              <w:t xml:space="preserve"> </w:t>
-            </w:r>
-            <w:proofErr w:type="spellStart"/>
-            <w:r>
-              <w:t>payment</w:t>
-            </w:r>
-            <w:proofErr w:type="spellEnd"/>
-            <w:r>
-              <w:t xml:space="preserve"> </w:t>
-            </w:r>
-            <w:proofErr w:type="spellStart"/>
-            <w:r>
-              <w:t>deadline</w:t>
-            </w:r>
-            <w:proofErr w:type="spellEnd"/>
+            <w:r>
+              <w:t>invoice payment deadline</w:t>
+            </w:r>
           </w:p>
         </w:tc>
         <w:tc>
@@ -3083,11 +2670,9 @@
             <w:pPr>
               <w:jc w:val="center"/>
             </w:pPr>
-            <w:proofErr w:type="spellStart"/>
             <w:r>
               <w:t>invoicePrePaid</w:t>
             </w:r>
-            <w:proofErr w:type="spellEnd"/>
           </w:p>
         </w:tc>
         <w:tc>
@@ -3105,27 +2690,9 @@
             <w:pPr>
               <w:jc w:val="center"/>
             </w:pPr>
-            <w:proofErr w:type="spellStart"/>
-            <w:r>
-              <w:t>invoice</w:t>
-            </w:r>
-            <w:proofErr w:type="spellEnd"/>
-            <w:r>
-              <w:t xml:space="preserve"> </w:t>
-            </w:r>
-            <w:proofErr w:type="spellStart"/>
-            <w:r>
-              <w:t>pre</w:t>
-            </w:r>
-            <w:proofErr w:type="spellEnd"/>
-            <w:r>
-              <w:t xml:space="preserve"> </w:t>
-            </w:r>
-            <w:proofErr w:type="spellStart"/>
-            <w:r>
-              <w:t>paid</w:t>
-            </w:r>
-            <w:proofErr w:type="spellEnd"/>
+            <w:r>
+              <w:t>invoice pre paid</w:t>
+            </w:r>
           </w:p>
         </w:tc>
         <w:tc>
@@ -3179,11 +2746,9 @@
             <w:pPr>
               <w:jc w:val="center"/>
             </w:pPr>
-            <w:proofErr w:type="spellStart"/>
             <w:r>
               <w:t>invoiceBillCity</w:t>
             </w:r>
-            <w:proofErr w:type="spellEnd"/>
           </w:p>
         </w:tc>
         <w:tc>
@@ -3201,21 +2766,8 @@
             <w:pPr>
               <w:jc w:val="center"/>
             </w:pPr>
-            <w:proofErr w:type="spellStart"/>
-            <w:r>
-              <w:t>invoice</w:t>
-            </w:r>
-            <w:proofErr w:type="spellEnd"/>
-            <w:r>
-              <w:t xml:space="preserve"> </w:t>
-            </w:r>
-            <w:proofErr w:type="spellStart"/>
-            <w:r>
-              <w:t>billing</w:t>
-            </w:r>
-            <w:proofErr w:type="spellEnd"/>
-            <w:r>
-              <w:t xml:space="preserve"> city</w:t>
+            <w:r>
+              <w:t>invoice billing city</w:t>
             </w:r>
           </w:p>
         </w:tc>
@@ -3270,11 +2822,9 @@
             <w:pPr>
               <w:jc w:val="center"/>
             </w:pPr>
-            <w:proofErr w:type="spellStart"/>
             <w:r>
               <w:t>invoiceBillStr</w:t>
             </w:r>
-            <w:proofErr w:type="spellEnd"/>
           </w:p>
         </w:tc>
         <w:tc>
@@ -3292,27 +2842,9 @@
             <w:pPr>
               <w:jc w:val="center"/>
             </w:pPr>
-            <w:proofErr w:type="spellStart"/>
-            <w:r>
-              <w:t>invoice</w:t>
-            </w:r>
-            <w:proofErr w:type="spellEnd"/>
-            <w:r>
-              <w:t xml:space="preserve"> </w:t>
-            </w:r>
-            <w:proofErr w:type="spellStart"/>
-            <w:r>
-              <w:t>billing</w:t>
-            </w:r>
-            <w:proofErr w:type="spellEnd"/>
-            <w:r>
-              <w:t xml:space="preserve"> </w:t>
-            </w:r>
-            <w:proofErr w:type="spellStart"/>
-            <w:r>
-              <w:t>street</w:t>
-            </w:r>
-            <w:proofErr w:type="spellEnd"/>
+            <w:r>
+              <w:t>invoice billing street</w:t>
+            </w:r>
           </w:p>
         </w:tc>
         <w:tc>
@@ -3366,11 +2898,9 @@
             <w:pPr>
               <w:jc w:val="center"/>
             </w:pPr>
-            <w:proofErr w:type="spellStart"/>
             <w:r>
               <w:t>invoiceBullHouseNum</w:t>
             </w:r>
-            <w:proofErr w:type="spellEnd"/>
           </w:p>
         </w:tc>
         <w:tc>
@@ -3388,27 +2918,9 @@
             <w:pPr>
               <w:jc w:val="center"/>
             </w:pPr>
-            <w:proofErr w:type="spellStart"/>
-            <w:r>
-              <w:t>invoice</w:t>
-            </w:r>
-            <w:proofErr w:type="spellEnd"/>
-            <w:r>
-              <w:t xml:space="preserve"> </w:t>
-            </w:r>
-            <w:proofErr w:type="spellStart"/>
-            <w:r>
-              <w:t>billing</w:t>
-            </w:r>
-            <w:proofErr w:type="spellEnd"/>
-            <w:r>
-              <w:t xml:space="preserve"> house </w:t>
-            </w:r>
-            <w:proofErr w:type="spellStart"/>
-            <w:r>
-              <w:t>number</w:t>
-            </w:r>
-            <w:proofErr w:type="spellEnd"/>
+            <w:r>
+              <w:t>invoice billing house number</w:t>
+            </w:r>
           </w:p>
         </w:tc>
         <w:tc>
@@ -3573,7 +3085,6 @@
                 <w:bCs/>
               </w:rPr>
             </w:pPr>
-            <w:proofErr w:type="spellStart"/>
             <w:r>
               <w:rPr>
                 <w:b/>
@@ -3581,7 +3092,6 @@
               </w:rPr>
               <w:t>rooms</w:t>
             </w:r>
-            <w:proofErr w:type="spellEnd"/>
           </w:p>
         </w:tc>
       </w:tr>
@@ -3715,11 +3225,9 @@
             <w:pPr>
               <w:jc w:val="center"/>
             </w:pPr>
-            <w:proofErr w:type="spellStart"/>
             <w:r>
               <w:t>roomId</w:t>
             </w:r>
-            <w:proofErr w:type="spellEnd"/>
           </w:p>
         </w:tc>
         <w:tc>
@@ -3737,27 +3245,9 @@
             <w:pPr>
               <w:jc w:val="center"/>
             </w:pPr>
-            <w:proofErr w:type="spellStart"/>
-            <w:r>
-              <w:t>rooms</w:t>
-            </w:r>
-            <w:proofErr w:type="spellEnd"/>
-            <w:r>
-              <w:t xml:space="preserve"> </w:t>
-            </w:r>
-            <w:proofErr w:type="spellStart"/>
-            <w:r>
-              <w:t>unique</w:t>
-            </w:r>
-            <w:proofErr w:type="spellEnd"/>
-            <w:r>
-              <w:t xml:space="preserve"> </w:t>
-            </w:r>
-            <w:proofErr w:type="spellStart"/>
-            <w:r>
-              <w:t>id</w:t>
-            </w:r>
-            <w:proofErr w:type="spellEnd"/>
+            <w:r>
+              <w:t>rooms unique id</w:t>
+            </w:r>
           </w:p>
         </w:tc>
         <w:tc>
@@ -3814,11 +3304,9 @@
             <w:pPr>
               <w:jc w:val="center"/>
             </w:pPr>
-            <w:proofErr w:type="spellStart"/>
             <w:r>
               <w:t>roomAccomodation</w:t>
             </w:r>
-            <w:proofErr w:type="spellEnd"/>
           </w:p>
         </w:tc>
         <w:tc>
@@ -3836,43 +3324,9 @@
             <w:pPr>
               <w:jc w:val="center"/>
             </w:pPr>
-            <w:proofErr w:type="spellStart"/>
-            <w:r>
-              <w:t>room</w:t>
-            </w:r>
-            <w:proofErr w:type="spellEnd"/>
-            <w:r>
-              <w:t xml:space="preserve"> </w:t>
-            </w:r>
-            <w:proofErr w:type="spellStart"/>
-            <w:r>
-              <w:t>size</w:t>
-            </w:r>
-            <w:proofErr w:type="spellEnd"/>
-            <w:r>
-              <w:t xml:space="preserve"> </w:t>
-            </w:r>
-            <w:proofErr w:type="spellStart"/>
-            <w:r>
-              <w:t>for</w:t>
-            </w:r>
-            <w:proofErr w:type="spellEnd"/>
-            <w:r>
-              <w:t xml:space="preserve"> </w:t>
-            </w:r>
-            <w:proofErr w:type="spellStart"/>
-            <w:r>
-              <w:t>number</w:t>
-            </w:r>
-            <w:proofErr w:type="spellEnd"/>
-            <w:r>
-              <w:t xml:space="preserve"> of </w:t>
-            </w:r>
-            <w:proofErr w:type="spellStart"/>
-            <w:r>
-              <w:t>people</w:t>
-            </w:r>
-            <w:proofErr w:type="spellEnd"/>
+            <w:r>
+              <w:t>room size for number of people</w:t>
+            </w:r>
           </w:p>
         </w:tc>
         <w:tc>
@@ -3926,11 +3380,9 @@
             <w:pPr>
               <w:jc w:val="center"/>
             </w:pPr>
-            <w:proofErr w:type="spellStart"/>
             <w:r>
               <w:t>roomSize</w:t>
             </w:r>
-            <w:proofErr w:type="spellEnd"/>
           </w:p>
         </w:tc>
         <w:tc>
@@ -3948,19 +3400,9 @@
             <w:pPr>
               <w:jc w:val="center"/>
             </w:pPr>
-            <w:proofErr w:type="spellStart"/>
-            <w:r>
-              <w:t>room</w:t>
-            </w:r>
-            <w:proofErr w:type="spellEnd"/>
-            <w:r>
-              <w:t xml:space="preserve"> </w:t>
-            </w:r>
-            <w:proofErr w:type="spellStart"/>
-            <w:r>
-              <w:t>size</w:t>
-            </w:r>
-            <w:proofErr w:type="spellEnd"/>
+            <w:r>
+              <w:t>room size</w:t>
+            </w:r>
           </w:p>
         </w:tc>
         <w:tc>
@@ -4014,11 +3456,9 @@
             <w:pPr>
               <w:jc w:val="center"/>
             </w:pPr>
-            <w:proofErr w:type="spellStart"/>
             <w:r>
               <w:t>roomFloor</w:t>
             </w:r>
-            <w:proofErr w:type="spellEnd"/>
           </w:p>
         </w:tc>
         <w:tc>
@@ -4036,27 +3476,9 @@
             <w:pPr>
               <w:jc w:val="center"/>
             </w:pPr>
-            <w:proofErr w:type="spellStart"/>
-            <w:r>
-              <w:t>room</w:t>
-            </w:r>
-            <w:proofErr w:type="spellEnd"/>
-            <w:r>
-              <w:t xml:space="preserve"> </w:t>
-            </w:r>
-            <w:proofErr w:type="spellStart"/>
-            <w:r>
-              <w:t>floor</w:t>
-            </w:r>
-            <w:proofErr w:type="spellEnd"/>
-            <w:r>
-              <w:t xml:space="preserve"> </w:t>
-            </w:r>
-            <w:proofErr w:type="spellStart"/>
-            <w:r>
-              <w:t>number</w:t>
-            </w:r>
-            <w:proofErr w:type="spellEnd"/>
+            <w:r>
+              <w:t>room floor number</w:t>
+            </w:r>
           </w:p>
         </w:tc>
         <w:tc>
@@ -4110,11 +3532,9 @@
             <w:pPr>
               <w:jc w:val="center"/>
             </w:pPr>
-            <w:proofErr w:type="spellStart"/>
             <w:r>
               <w:t>roomNumber</w:t>
             </w:r>
-            <w:proofErr w:type="spellEnd"/>
           </w:p>
         </w:tc>
         <w:tc>
@@ -4132,19 +3552,9 @@
             <w:pPr>
               <w:jc w:val="center"/>
             </w:pPr>
-            <w:proofErr w:type="spellStart"/>
-            <w:r>
-              <w:t>room</w:t>
-            </w:r>
-            <w:proofErr w:type="spellEnd"/>
-            <w:r>
-              <w:t xml:space="preserve"> </w:t>
-            </w:r>
-            <w:proofErr w:type="spellStart"/>
-            <w:r>
-              <w:t>number</w:t>
-            </w:r>
-            <w:proofErr w:type="spellEnd"/>
+            <w:r>
+              <w:t>room number</w:t>
+            </w:r>
           </w:p>
         </w:tc>
         <w:tc>
@@ -4309,7 +3719,6 @@
                 <w:bCs/>
               </w:rPr>
             </w:pPr>
-            <w:proofErr w:type="spellStart"/>
             <w:r>
               <w:rPr>
                 <w:b/>
@@ -4317,7 +3726,6 @@
               </w:rPr>
               <w:t>cities</w:t>
             </w:r>
-            <w:proofErr w:type="spellEnd"/>
           </w:p>
         </w:tc>
       </w:tr>
@@ -4451,11 +3859,9 @@
             <w:pPr>
               <w:jc w:val="center"/>
             </w:pPr>
-            <w:proofErr w:type="spellStart"/>
             <w:r>
               <w:t>cityId</w:t>
             </w:r>
-            <w:proofErr w:type="spellEnd"/>
           </w:p>
         </w:tc>
         <w:tc>
@@ -4474,21 +3880,8 @@
               <w:jc w:val="center"/>
             </w:pPr>
             <w:r>
-              <w:t xml:space="preserve">citys </w:t>
-            </w:r>
-            <w:proofErr w:type="spellStart"/>
-            <w:r>
-              <w:t>unique</w:t>
-            </w:r>
-            <w:proofErr w:type="spellEnd"/>
-            <w:r>
-              <w:t xml:space="preserve"> </w:t>
-            </w:r>
-            <w:proofErr w:type="spellStart"/>
-            <w:r>
-              <w:t>id</w:t>
-            </w:r>
-            <w:proofErr w:type="spellEnd"/>
+              <w:t>citys unique id</w:t>
+            </w:r>
           </w:p>
         </w:tc>
         <w:tc>
@@ -4545,11 +3938,9 @@
             <w:pPr>
               <w:jc w:val="center"/>
             </w:pPr>
-            <w:proofErr w:type="spellStart"/>
             <w:r>
               <w:t>cityName</w:t>
             </w:r>
-            <w:proofErr w:type="spellEnd"/>
           </w:p>
         </w:tc>
         <w:tc>
@@ -4568,13 +3959,8 @@
               <w:jc w:val="center"/>
             </w:pPr>
             <w:r>
-              <w:t xml:space="preserve">city </w:t>
-            </w:r>
-            <w:proofErr w:type="spellStart"/>
-            <w:r>
-              <w:t>name</w:t>
-            </w:r>
-            <w:proofErr w:type="spellEnd"/>
+              <w:t>city name</w:t>
+            </w:r>
           </w:p>
         </w:tc>
         <w:tc>
@@ -4628,11 +4014,9 @@
             <w:pPr>
               <w:jc w:val="center"/>
             </w:pPr>
-            <w:proofErr w:type="spellStart"/>
             <w:r>
               <w:t>cityPostNum</w:t>
             </w:r>
-            <w:proofErr w:type="spellEnd"/>
           </w:p>
         </w:tc>
         <w:tc>
@@ -4651,21 +4035,8 @@
               <w:jc w:val="center"/>
             </w:pPr>
             <w:r>
-              <w:t xml:space="preserve">city </w:t>
-            </w:r>
-            <w:proofErr w:type="spellStart"/>
-            <w:r>
-              <w:t>postal</w:t>
-            </w:r>
-            <w:proofErr w:type="spellEnd"/>
-            <w:r>
-              <w:t xml:space="preserve"> </w:t>
-            </w:r>
-            <w:proofErr w:type="spellStart"/>
-            <w:r>
-              <w:t>code</w:t>
-            </w:r>
-            <w:proofErr w:type="spellEnd"/>
+              <w:t>city postal code</w:t>
+            </w:r>
           </w:p>
         </w:tc>
         <w:tc>
@@ -4714,6 +4085,658 @@
         <w:br w:type="page"/>
       </w:r>
     </w:p>
+    <w:p/>
+    <w:tbl>
+      <w:tblPr>
+        <w:tblStyle w:val="Rcsostblzat"/>
+        <w:tblW w:w="0" w:type="auto"/>
+        <w:tblLook w:val="04A0" w:firstRow="1" w:lastRow="0" w:firstColumn="1" w:lastColumn="0" w:noHBand="0" w:noVBand="1"/>
+      </w:tblPr>
+      <w:tblGrid>
+        <w:gridCol w:w="2621"/>
+        <w:gridCol w:w="3220"/>
+        <w:gridCol w:w="1443"/>
+        <w:gridCol w:w="1778"/>
+      </w:tblGrid>
+      <w:tr>
+        <w:trPr>
+          <w:trHeight w:val="699"/>
+        </w:trPr>
+        <w:tc>
+          <w:tcPr>
+            <w:tcW w:w="9062" w:type="dxa"/>
+            <w:gridSpan w:val="4"/>
+            <w:tcBorders>
+              <w:bottom w:val="thinThickThinSmallGap" w:sz="24" w:space="0" w:color="auto"/>
+            </w:tcBorders>
+            <w:shd w:val="clear" w:color="auto" w:fill="D9D9D9" w:themeFill="background1" w:themeFillShade="D9"/>
+            <w:vAlign w:val="center"/>
+          </w:tcPr>
+          <w:p>
+            <w:pPr>
+              <w:jc w:val="center"/>
+              <w:rPr>
+                <w:b/>
+                <w:bCs/>
+                <w:sz w:val="32"/>
+                <w:szCs w:val="32"/>
+              </w:rPr>
+            </w:pPr>
+            <w:r>
+              <w:br w:type="page"/>
+            </w:r>
+            <w:r>
+              <w:rPr>
+                <w:b/>
+                <w:bCs/>
+                <w:sz w:val="32"/>
+                <w:szCs w:val="32"/>
+              </w:rPr>
+              <w:t>Egyedtípus</w:t>
+            </w:r>
+            <w:r>
+              <w:rPr>
+                <w:b/>
+                <w:bCs/>
+                <w:sz w:val="32"/>
+                <w:szCs w:val="32"/>
+              </w:rPr>
+              <w:t xml:space="preserve"> Szerkezeti</w:t>
+            </w:r>
+            <w:r>
+              <w:rPr>
+                <w:b/>
+                <w:bCs/>
+                <w:sz w:val="32"/>
+                <w:szCs w:val="32"/>
+              </w:rPr>
+              <w:t xml:space="preserve"> Lista</w:t>
+            </w:r>
+          </w:p>
+        </w:tc>
+      </w:tr>
+      <w:tr>
+        <w:tc>
+          <w:tcPr>
+            <w:tcW w:w="2621" w:type="dxa"/>
+            <w:tcBorders>
+              <w:top w:val="thinThickThinSmallGap" w:sz="24" w:space="0" w:color="auto"/>
+              <w:left w:val="single" w:sz="12" w:space="0" w:color="auto"/>
+              <w:bottom w:val="single" w:sz="12" w:space="0" w:color="auto"/>
+              <w:right w:val="single" w:sz="12" w:space="0" w:color="auto"/>
+            </w:tcBorders>
+            <w:vAlign w:val="center"/>
+          </w:tcPr>
+          <w:p>
+            <w:pPr>
+              <w:jc w:val="center"/>
+              <w:rPr>
+                <w:b/>
+                <w:bCs/>
+              </w:rPr>
+            </w:pPr>
+            <w:r>
+              <w:rPr>
+                <w:b/>
+                <w:bCs/>
+              </w:rPr>
+              <w:t>E</w:t>
+            </w:r>
+            <w:r>
+              <w:rPr>
+                <w:b/>
+                <w:bCs/>
+              </w:rPr>
+              <w:t>7</w:t>
+            </w:r>
+          </w:p>
+        </w:tc>
+        <w:tc>
+          <w:tcPr>
+            <w:tcW w:w="6441" w:type="dxa"/>
+            <w:gridSpan w:val="3"/>
+            <w:tcBorders>
+              <w:top w:val="thinThickThinSmallGap" w:sz="24" w:space="0" w:color="auto"/>
+              <w:left w:val="single" w:sz="12" w:space="0" w:color="auto"/>
+              <w:bottom w:val="single" w:sz="12" w:space="0" w:color="auto"/>
+              <w:right w:val="single" w:sz="12" w:space="0" w:color="auto"/>
+            </w:tcBorders>
+            <w:vAlign w:val="center"/>
+          </w:tcPr>
+          <w:p>
+            <w:pPr>
+              <w:jc w:val="center"/>
+              <w:rPr>
+                <w:b/>
+                <w:bCs/>
+              </w:rPr>
+            </w:pPr>
+            <w:r>
+              <w:rPr>
+                <w:b/>
+                <w:bCs/>
+              </w:rPr>
+              <w:t>savedLocations</w:t>
+            </w:r>
+          </w:p>
+        </w:tc>
+      </w:tr>
+      <w:tr>
+        <w:tc>
+          <w:tcPr>
+            <w:tcW w:w="2621" w:type="dxa"/>
+            <w:tcBorders>
+              <w:top w:val="single" w:sz="12" w:space="0" w:color="auto"/>
+              <w:left w:val="single" w:sz="12" w:space="0" w:color="auto"/>
+              <w:bottom w:val="thinThickThinSmallGap" w:sz="24" w:space="0" w:color="auto"/>
+              <w:right w:val="single" w:sz="12" w:space="0" w:color="auto"/>
+            </w:tcBorders>
+            <w:vAlign w:val="center"/>
+          </w:tcPr>
+          <w:p>
+            <w:pPr>
+              <w:jc w:val="center"/>
+              <w:rPr>
+                <w:b/>
+                <w:bCs/>
+              </w:rPr>
+            </w:pPr>
+            <w:r>
+              <w:rPr>
+                <w:b/>
+                <w:bCs/>
+              </w:rPr>
+              <w:t>Tulajdonságtípus neve</w:t>
+            </w:r>
+          </w:p>
+        </w:tc>
+        <w:tc>
+          <w:tcPr>
+            <w:tcW w:w="3220" w:type="dxa"/>
+            <w:tcBorders>
+              <w:top w:val="single" w:sz="12" w:space="0" w:color="auto"/>
+              <w:left w:val="single" w:sz="12" w:space="0" w:color="auto"/>
+              <w:bottom w:val="thinThickThinSmallGap" w:sz="24" w:space="0" w:color="auto"/>
+              <w:right w:val="single" w:sz="12" w:space="0" w:color="auto"/>
+            </w:tcBorders>
+            <w:vAlign w:val="center"/>
+          </w:tcPr>
+          <w:p>
+            <w:pPr>
+              <w:jc w:val="center"/>
+              <w:rPr>
+                <w:b/>
+                <w:bCs/>
+              </w:rPr>
+            </w:pPr>
+            <w:r>
+              <w:rPr>
+                <w:b/>
+                <w:bCs/>
+              </w:rPr>
+              <w:t>Tulajdonságtípus szöveges leírása</w:t>
+            </w:r>
+          </w:p>
+        </w:tc>
+        <w:tc>
+          <w:tcPr>
+            <w:tcW w:w="1443" w:type="dxa"/>
+            <w:tcBorders>
+              <w:top w:val="single" w:sz="12" w:space="0" w:color="auto"/>
+              <w:left w:val="single" w:sz="12" w:space="0" w:color="auto"/>
+              <w:bottom w:val="thinThickThinSmallGap" w:sz="24" w:space="0" w:color="auto"/>
+              <w:right w:val="single" w:sz="12" w:space="0" w:color="auto"/>
+            </w:tcBorders>
+            <w:vAlign w:val="center"/>
+          </w:tcPr>
+          <w:p>
+            <w:pPr>
+              <w:jc w:val="center"/>
+              <w:rPr>
+                <w:b/>
+                <w:bCs/>
+              </w:rPr>
+            </w:pPr>
+            <w:r>
+              <w:rPr>
+                <w:b/>
+                <w:bCs/>
+              </w:rPr>
+              <w:t>Intervallum</w:t>
+            </w:r>
+          </w:p>
+        </w:tc>
+        <w:tc>
+          <w:tcPr>
+            <w:tcW w:w="1778" w:type="dxa"/>
+            <w:tcBorders>
+              <w:top w:val="single" w:sz="12" w:space="0" w:color="auto"/>
+              <w:left w:val="single" w:sz="12" w:space="0" w:color="auto"/>
+              <w:bottom w:val="thinThickThinSmallGap" w:sz="24" w:space="0" w:color="auto"/>
+              <w:right w:val="single" w:sz="12" w:space="0" w:color="auto"/>
+            </w:tcBorders>
+            <w:vAlign w:val="center"/>
+          </w:tcPr>
+          <w:p>
+            <w:pPr>
+              <w:jc w:val="center"/>
+              <w:rPr>
+                <w:b/>
+                <w:bCs/>
+              </w:rPr>
+            </w:pPr>
+            <w:r>
+              <w:rPr>
+                <w:b/>
+                <w:bCs/>
+              </w:rPr>
+              <w:t>Típus</w:t>
+            </w:r>
+          </w:p>
+        </w:tc>
+      </w:tr>
+      <w:tr>
+        <w:tc>
+          <w:tcPr>
+            <w:tcW w:w="2621" w:type="dxa"/>
+            <w:tcBorders>
+              <w:top w:val="thinThickThinSmallGap" w:sz="24" w:space="0" w:color="auto"/>
+              <w:left w:val="single" w:sz="12" w:space="0" w:color="auto"/>
+              <w:bottom w:val="single" w:sz="12" w:space="0" w:color="auto"/>
+              <w:right w:val="single" w:sz="12" w:space="0" w:color="auto"/>
+            </w:tcBorders>
+            <w:vAlign w:val="center"/>
+          </w:tcPr>
+          <w:p>
+            <w:pPr>
+              <w:jc w:val="center"/>
+            </w:pPr>
+            <w:r>
+              <w:t>savedLocationId</w:t>
+            </w:r>
+          </w:p>
+        </w:tc>
+        <w:tc>
+          <w:tcPr>
+            <w:tcW w:w="3220" w:type="dxa"/>
+            <w:tcBorders>
+              <w:top w:val="thinThickThinSmallGap" w:sz="24" w:space="0" w:color="auto"/>
+              <w:left w:val="single" w:sz="12" w:space="0" w:color="auto"/>
+              <w:bottom w:val="single" w:sz="12" w:space="0" w:color="auto"/>
+              <w:right w:val="single" w:sz="12" w:space="0" w:color="auto"/>
+            </w:tcBorders>
+            <w:vAlign w:val="center"/>
+          </w:tcPr>
+          <w:p>
+            <w:pPr>
+              <w:jc w:val="center"/>
+            </w:pPr>
+            <w:r>
+              <w:t>saved locations</w:t>
+            </w:r>
+            <w:r>
+              <w:t xml:space="preserve"> unique id</w:t>
+            </w:r>
+          </w:p>
+        </w:tc>
+        <w:tc>
+          <w:tcPr>
+            <w:tcW w:w="1443" w:type="dxa"/>
+            <w:tcBorders>
+              <w:top w:val="thinThickThinSmallGap" w:sz="24" w:space="0" w:color="auto"/>
+              <w:left w:val="single" w:sz="12" w:space="0" w:color="auto"/>
+              <w:bottom w:val="single" w:sz="12" w:space="0" w:color="auto"/>
+              <w:right w:val="single" w:sz="12" w:space="0" w:color="auto"/>
+            </w:tcBorders>
+            <w:vAlign w:val="center"/>
+          </w:tcPr>
+          <w:p>
+            <w:r>
+              <w:t>1-999.999</w:t>
+            </w:r>
+          </w:p>
+        </w:tc>
+        <w:tc>
+          <w:tcPr>
+            <w:tcW w:w="1778" w:type="dxa"/>
+            <w:tcBorders>
+              <w:top w:val="thinThickThinSmallGap" w:sz="24" w:space="0" w:color="auto"/>
+              <w:left w:val="single" w:sz="12" w:space="0" w:color="auto"/>
+              <w:bottom w:val="single" w:sz="12" w:space="0" w:color="auto"/>
+              <w:right w:val="single" w:sz="12" w:space="0" w:color="auto"/>
+            </w:tcBorders>
+            <w:vAlign w:val="center"/>
+          </w:tcPr>
+          <w:p>
+            <w:pPr>
+              <w:jc w:val="center"/>
+            </w:pPr>
+            <w:r>
+              <w:t>azonosító</w:t>
+            </w:r>
+          </w:p>
+        </w:tc>
+      </w:tr>
+      <w:tr>
+        <w:tc>
+          <w:tcPr>
+            <w:tcW w:w="2621" w:type="dxa"/>
+            <w:tcBorders>
+              <w:top w:val="single" w:sz="12" w:space="0" w:color="auto"/>
+              <w:left w:val="single" w:sz="12" w:space="0" w:color="auto"/>
+              <w:bottom w:val="single" w:sz="12" w:space="0" w:color="auto"/>
+              <w:right w:val="single" w:sz="12" w:space="0" w:color="auto"/>
+            </w:tcBorders>
+            <w:vAlign w:val="center"/>
+          </w:tcPr>
+          <w:p>
+            <w:pPr>
+              <w:jc w:val="center"/>
+            </w:pPr>
+            <w:r>
+              <w:t>savedLocationRegisteredId</w:t>
+            </w:r>
+          </w:p>
+        </w:tc>
+        <w:tc>
+          <w:tcPr>
+            <w:tcW w:w="3220" w:type="dxa"/>
+            <w:tcBorders>
+              <w:top w:val="single" w:sz="12" w:space="0" w:color="auto"/>
+              <w:left w:val="single" w:sz="12" w:space="0" w:color="auto"/>
+              <w:bottom w:val="single" w:sz="12" w:space="0" w:color="auto"/>
+              <w:right w:val="single" w:sz="12" w:space="0" w:color="auto"/>
+            </w:tcBorders>
+            <w:vAlign w:val="center"/>
+          </w:tcPr>
+          <w:p>
+            <w:pPr>
+              <w:jc w:val="center"/>
+            </w:pPr>
+            <w:r>
+              <w:t>registered users id</w:t>
+            </w:r>
+          </w:p>
+        </w:tc>
+        <w:tc>
+          <w:tcPr>
+            <w:tcW w:w="1443" w:type="dxa"/>
+            <w:tcBorders>
+              <w:top w:val="single" w:sz="12" w:space="0" w:color="auto"/>
+              <w:left w:val="single" w:sz="12" w:space="0" w:color="auto"/>
+              <w:bottom w:val="single" w:sz="12" w:space="0" w:color="auto"/>
+              <w:right w:val="single" w:sz="12" w:space="0" w:color="auto"/>
+              <w:tr2bl w:val="nil"/>
+            </w:tcBorders>
+            <w:vAlign w:val="center"/>
+          </w:tcPr>
+          <w:p>
+            <w:r>
+              <w:t>1-999.999</w:t>
+            </w:r>
+          </w:p>
+        </w:tc>
+        <w:tc>
+          <w:tcPr>
+            <w:tcW w:w="1778" w:type="dxa"/>
+            <w:tcBorders>
+              <w:top w:val="single" w:sz="12" w:space="0" w:color="auto"/>
+              <w:left w:val="single" w:sz="12" w:space="0" w:color="auto"/>
+              <w:bottom w:val="single" w:sz="12" w:space="0" w:color="auto"/>
+              <w:right w:val="single" w:sz="12" w:space="0" w:color="auto"/>
+            </w:tcBorders>
+            <w:vAlign w:val="center"/>
+          </w:tcPr>
+          <w:p>
+            <w:pPr>
+              <w:jc w:val="center"/>
+            </w:pPr>
+            <w:r>
+              <w:t>kapcsoló</w:t>
+            </w:r>
+          </w:p>
+        </w:tc>
+      </w:tr>
+      <w:tr>
+        <w:tc>
+          <w:tcPr>
+            <w:tcW w:w="2621" w:type="dxa"/>
+            <w:tcBorders>
+              <w:top w:val="single" w:sz="12" w:space="0" w:color="auto"/>
+              <w:left w:val="single" w:sz="12" w:space="0" w:color="auto"/>
+              <w:bottom w:val="single" w:sz="12" w:space="0" w:color="auto"/>
+              <w:right w:val="single" w:sz="12" w:space="0" w:color="auto"/>
+            </w:tcBorders>
+            <w:vAlign w:val="center"/>
+          </w:tcPr>
+          <w:p>
+            <w:pPr>
+              <w:jc w:val="center"/>
+            </w:pPr>
+            <w:r>
+              <w:t>savedLocationCityId</w:t>
+            </w:r>
+          </w:p>
+        </w:tc>
+        <w:tc>
+          <w:tcPr>
+            <w:tcW w:w="3220" w:type="dxa"/>
+            <w:tcBorders>
+              <w:top w:val="single" w:sz="12" w:space="0" w:color="auto"/>
+              <w:left w:val="single" w:sz="12" w:space="0" w:color="auto"/>
+              <w:bottom w:val="single" w:sz="12" w:space="0" w:color="auto"/>
+              <w:right w:val="single" w:sz="12" w:space="0" w:color="auto"/>
+            </w:tcBorders>
+            <w:vAlign w:val="center"/>
+          </w:tcPr>
+          <w:p>
+            <w:pPr>
+              <w:jc w:val="center"/>
+            </w:pPr>
+            <w:r>
+              <w:t>cities unique id</w:t>
+            </w:r>
+          </w:p>
+        </w:tc>
+        <w:tc>
+          <w:tcPr>
+            <w:tcW w:w="1443" w:type="dxa"/>
+            <w:tcBorders>
+              <w:top w:val="single" w:sz="12" w:space="0" w:color="auto"/>
+              <w:left w:val="single" w:sz="12" w:space="0" w:color="auto"/>
+              <w:bottom w:val="single" w:sz="12" w:space="0" w:color="auto"/>
+              <w:right w:val="single" w:sz="12" w:space="0" w:color="auto"/>
+              <w:tr2bl w:val="nil"/>
+            </w:tcBorders>
+            <w:vAlign w:val="center"/>
+          </w:tcPr>
+          <w:p>
+            <w:r>
+              <w:t>1-999.999</w:t>
+            </w:r>
+          </w:p>
+        </w:tc>
+        <w:tc>
+          <w:tcPr>
+            <w:tcW w:w="1778" w:type="dxa"/>
+            <w:tcBorders>
+              <w:top w:val="single" w:sz="12" w:space="0" w:color="auto"/>
+              <w:left w:val="single" w:sz="12" w:space="0" w:color="auto"/>
+              <w:bottom w:val="single" w:sz="12" w:space="0" w:color="auto"/>
+              <w:right w:val="single" w:sz="12" w:space="0" w:color="auto"/>
+            </w:tcBorders>
+            <w:vAlign w:val="center"/>
+          </w:tcPr>
+          <w:p>
+            <w:pPr>
+              <w:jc w:val="center"/>
+            </w:pPr>
+            <w:r>
+              <w:t>kapcsoló</w:t>
+            </w:r>
+          </w:p>
+        </w:tc>
+      </w:tr>
+      <w:tr>
+        <w:tc>
+          <w:tcPr>
+            <w:tcW w:w="2621" w:type="dxa"/>
+            <w:tcBorders>
+              <w:top w:val="single" w:sz="12" w:space="0" w:color="auto"/>
+              <w:left w:val="single" w:sz="12" w:space="0" w:color="auto"/>
+              <w:bottom w:val="single" w:sz="12" w:space="0" w:color="auto"/>
+              <w:right w:val="single" w:sz="12" w:space="0" w:color="auto"/>
+            </w:tcBorders>
+            <w:vAlign w:val="center"/>
+          </w:tcPr>
+          <w:p>
+            <w:pPr>
+              <w:jc w:val="center"/>
+            </w:pPr>
+            <w:r>
+              <w:t>savedLocation</w:t>
+            </w:r>
+            <w:r>
+              <w:t>StrName</w:t>
+            </w:r>
+          </w:p>
+        </w:tc>
+        <w:tc>
+          <w:tcPr>
+            <w:tcW w:w="3220" w:type="dxa"/>
+            <w:tcBorders>
+              <w:top w:val="single" w:sz="12" w:space="0" w:color="auto"/>
+              <w:left w:val="single" w:sz="12" w:space="0" w:color="auto"/>
+              <w:bottom w:val="single" w:sz="12" w:space="0" w:color="auto"/>
+              <w:right w:val="single" w:sz="12" w:space="0" w:color="auto"/>
+            </w:tcBorders>
+            <w:vAlign w:val="center"/>
+          </w:tcPr>
+          <w:p>
+            <w:pPr>
+              <w:jc w:val="center"/>
+            </w:pPr>
+            <w:r>
+              <w:t>users street name</w:t>
+            </w:r>
+          </w:p>
+        </w:tc>
+        <w:tc>
+          <w:tcPr>
+            <w:tcW w:w="1443" w:type="dxa"/>
+            <w:tcBorders>
+              <w:top w:val="single" w:sz="12" w:space="0" w:color="auto"/>
+              <w:left w:val="single" w:sz="12" w:space="0" w:color="auto"/>
+              <w:bottom w:val="single" w:sz="12" w:space="0" w:color="auto"/>
+              <w:right w:val="single" w:sz="12" w:space="0" w:color="auto"/>
+              <w:tr2bl w:val="single" w:sz="4" w:space="0" w:color="auto"/>
+            </w:tcBorders>
+            <w:vAlign w:val="center"/>
+          </w:tcPr>
+          <w:p/>
+        </w:tc>
+        <w:tc>
+          <w:tcPr>
+            <w:tcW w:w="1778" w:type="dxa"/>
+            <w:tcBorders>
+              <w:top w:val="single" w:sz="12" w:space="0" w:color="auto"/>
+              <w:left w:val="single" w:sz="12" w:space="0" w:color="auto"/>
+              <w:bottom w:val="single" w:sz="12" w:space="0" w:color="auto"/>
+              <w:right w:val="single" w:sz="12" w:space="0" w:color="auto"/>
+            </w:tcBorders>
+            <w:vAlign w:val="center"/>
+          </w:tcPr>
+          <w:p>
+            <w:pPr>
+              <w:jc w:val="center"/>
+            </w:pPr>
+            <w:r>
+              <w:t>leíró</w:t>
+            </w:r>
+          </w:p>
+        </w:tc>
+      </w:tr>
+      <w:tr>
+        <w:tc>
+          <w:tcPr>
+            <w:tcW w:w="2621" w:type="dxa"/>
+            <w:tcBorders>
+              <w:top w:val="single" w:sz="12" w:space="0" w:color="auto"/>
+              <w:left w:val="single" w:sz="12" w:space="0" w:color="auto"/>
+              <w:bottom w:val="single" w:sz="12" w:space="0" w:color="auto"/>
+              <w:right w:val="single" w:sz="12" w:space="0" w:color="auto"/>
+            </w:tcBorders>
+            <w:vAlign w:val="center"/>
+          </w:tcPr>
+          <w:p>
+            <w:pPr>
+              <w:jc w:val="center"/>
+            </w:pPr>
+            <w:r>
+              <w:t>savedLocation</w:t>
+            </w:r>
+            <w:r>
+              <w:t>HouseNum</w:t>
+            </w:r>
+          </w:p>
+        </w:tc>
+        <w:tc>
+          <w:tcPr>
+            <w:tcW w:w="3220" w:type="dxa"/>
+            <w:tcBorders>
+              <w:top w:val="single" w:sz="12" w:space="0" w:color="auto"/>
+              <w:left w:val="single" w:sz="12" w:space="0" w:color="auto"/>
+              <w:bottom w:val="single" w:sz="12" w:space="0" w:color="auto"/>
+              <w:right w:val="single" w:sz="12" w:space="0" w:color="auto"/>
+            </w:tcBorders>
+            <w:vAlign w:val="center"/>
+          </w:tcPr>
+          <w:p>
+            <w:pPr>
+              <w:jc w:val="center"/>
+            </w:pPr>
+            <w:r>
+              <w:t>users house number</w:t>
+            </w:r>
+          </w:p>
+        </w:tc>
+        <w:tc>
+          <w:tcPr>
+            <w:tcW w:w="1443" w:type="dxa"/>
+            <w:tcBorders>
+              <w:top w:val="single" w:sz="12" w:space="0" w:color="auto"/>
+              <w:left w:val="single" w:sz="12" w:space="0" w:color="auto"/>
+              <w:bottom w:val="single" w:sz="12" w:space="0" w:color="auto"/>
+              <w:right w:val="single" w:sz="12" w:space="0" w:color="auto"/>
+              <w:tr2bl w:val="single" w:sz="4" w:space="0" w:color="auto"/>
+            </w:tcBorders>
+            <w:vAlign w:val="center"/>
+          </w:tcPr>
+          <w:p/>
+        </w:tc>
+        <w:tc>
+          <w:tcPr>
+            <w:tcW w:w="1778" w:type="dxa"/>
+            <w:tcBorders>
+              <w:top w:val="single" w:sz="12" w:space="0" w:color="auto"/>
+              <w:left w:val="single" w:sz="12" w:space="0" w:color="auto"/>
+              <w:bottom w:val="single" w:sz="12" w:space="0" w:color="auto"/>
+              <w:right w:val="single" w:sz="12" w:space="0" w:color="auto"/>
+            </w:tcBorders>
+            <w:vAlign w:val="center"/>
+          </w:tcPr>
+          <w:p>
+            <w:pPr>
+              <w:jc w:val="center"/>
+            </w:pPr>
+            <w:r>
+              <w:t>leíró</w:t>
+            </w:r>
+          </w:p>
+        </w:tc>
+      </w:tr>
+    </w:tbl>
+    <w:p/>
     <w:tbl>
       <w:tblPr>
         <w:tblStyle w:val="Rcsostblzat"/>
@@ -4750,7 +4773,6 @@
               <w:jc w:val="center"/>
             </w:pPr>
             <w:r>
-              <w:lastRenderedPageBreak/>
               <w:t>Egyedtípus mátrix</w:t>
             </w:r>
           </w:p>
@@ -4773,13 +4795,8 @@
             <w:pPr>
               <w:jc w:val="center"/>
             </w:pPr>
-            <w:proofErr w:type="spellStart"/>
-            <w:r>
-              <w:t>Egyedtíp</w:t>
-            </w:r>
-            <w:proofErr w:type="spellEnd"/>
-            <w:r>
-              <w:t>. azon</w:t>
+            <w:r>
+              <w:t>Egyedtíp. azon</w:t>
             </w:r>
           </w:p>
         </w:tc>
@@ -4799,13 +4816,8 @@
             <w:pPr>
               <w:jc w:val="center"/>
             </w:pPr>
-            <w:proofErr w:type="spellStart"/>
-            <w:r>
-              <w:t>Egyedtíp</w:t>
-            </w:r>
-            <w:proofErr w:type="spellEnd"/>
-            <w:r>
-              <w:t>. név</w:t>
+            <w:r>
+              <w:t>Egyedtíp. név</w:t>
             </w:r>
           </w:p>
         </w:tc>
@@ -4995,11 +5007,9 @@
             <w:vAlign w:val="center"/>
           </w:tcPr>
           <w:p>
-            <w:proofErr w:type="spellStart"/>
             <w:r>
               <w:t>registered</w:t>
             </w:r>
-            <w:proofErr w:type="spellEnd"/>
           </w:p>
         </w:tc>
         <w:tc>
@@ -5098,11 +5108,9 @@
             <w:vAlign w:val="center"/>
           </w:tcPr>
           <w:p>
-            <w:proofErr w:type="spellStart"/>
             <w:r>
               <w:t>permissions</w:t>
             </w:r>
-            <w:proofErr w:type="spellEnd"/>
           </w:p>
         </w:tc>
         <w:tc>
@@ -5179,11 +5187,9 @@
             <w:vAlign w:val="center"/>
           </w:tcPr>
           <w:p>
-            <w:proofErr w:type="spellStart"/>
             <w:r>
               <w:t>reservations</w:t>
             </w:r>
-            <w:proofErr w:type="spellEnd"/>
           </w:p>
         </w:tc>
         <w:tc>
@@ -5269,11 +5275,9 @@
             <w:vAlign w:val="center"/>
           </w:tcPr>
           <w:p>
-            <w:proofErr w:type="spellStart"/>
             <w:r>
               <w:t>invoice</w:t>
             </w:r>
-            <w:proofErr w:type="spellEnd"/>
           </w:p>
         </w:tc>
         <w:tc>
@@ -5351,11 +5355,9 @@
             <w:vAlign w:val="center"/>
           </w:tcPr>
           <w:p>
-            <w:proofErr w:type="spellStart"/>
             <w:r>
               <w:t>rooms</w:t>
             </w:r>
-            <w:proofErr w:type="spellEnd"/>
           </w:p>
         </w:tc>
         <w:tc>
@@ -5436,11 +5438,9 @@
             <w:vAlign w:val="center"/>
           </w:tcPr>
           <w:p>
-            <w:proofErr w:type="spellStart"/>
             <w:r>
               <w:t>cities</w:t>
             </w:r>
-            <w:proofErr w:type="spellEnd"/>
           </w:p>
         </w:tc>
         <w:tc>
@@ -5574,11 +5574,9 @@
             <w:tcW w:w="1555" w:type="dxa"/>
           </w:tcPr>
           <w:p>
-            <w:proofErr w:type="gramStart"/>
             <w:r>
               <w:t>1:N</w:t>
             </w:r>
-            <w:proofErr w:type="gramEnd"/>
           </w:p>
         </w:tc>
         <w:tc>
@@ -5608,11 +5606,9 @@
             <w:tcW w:w="1555" w:type="dxa"/>
           </w:tcPr>
           <w:p>
-            <w:proofErr w:type="gramStart"/>
             <w:r>
               <w:t>M:N</w:t>
             </w:r>
-            <w:proofErr w:type="gramEnd"/>
           </w:p>
         </w:tc>
         <w:tc>
@@ -5864,21 +5860,12 @@
                 <w:bCs/>
               </w:rPr>
             </w:pPr>
-            <w:proofErr w:type="spellStart"/>
-            <w:r>
-              <w:rPr>
-                <w:b/>
-                <w:bCs/>
-              </w:rPr>
-              <w:t>Típ</w:t>
-            </w:r>
-            <w:proofErr w:type="spellEnd"/>
-            <w:r>
-              <w:rPr>
-                <w:b/>
-                <w:bCs/>
-              </w:rPr>
-              <w:t>. főlér.</w:t>
+            <w:r>
+              <w:rPr>
+                <w:b/>
+                <w:bCs/>
+              </w:rPr>
+              <w:t>Típ. főlér.</w:t>
             </w:r>
           </w:p>
         </w:tc>
@@ -5900,37 +5887,12 @@
                 <w:bCs/>
               </w:rPr>
             </w:pPr>
-            <w:proofErr w:type="spellStart"/>
-            <w:r>
-              <w:rPr>
-                <w:b/>
-                <w:bCs/>
-              </w:rPr>
-              <w:t>Típ</w:t>
-            </w:r>
-            <w:proofErr w:type="spellEnd"/>
-            <w:r>
-              <w:rPr>
-                <w:b/>
-                <w:bCs/>
-              </w:rPr>
-              <w:t xml:space="preserve">. </w:t>
-            </w:r>
-            <w:proofErr w:type="spellStart"/>
-            <w:r>
-              <w:rPr>
-                <w:b/>
-                <w:bCs/>
-              </w:rPr>
-              <w:t>alár</w:t>
-            </w:r>
-            <w:proofErr w:type="spellEnd"/>
-            <w:r>
-              <w:rPr>
-                <w:b/>
-                <w:bCs/>
-              </w:rPr>
-              <w:t>.</w:t>
+            <w:r>
+              <w:rPr>
+                <w:b/>
+                <w:bCs/>
+              </w:rPr>
+              <w:t>Típ. alár.</w:t>
             </w:r>
           </w:p>
         </w:tc>
@@ -6008,7 +5970,6 @@
                 <w:bCs/>
               </w:rPr>
             </w:pPr>
-            <w:proofErr w:type="spellStart"/>
             <w:r>
               <w:rPr>
                 <w:b/>
@@ -6016,7 +5977,6 @@
               </w:rPr>
               <w:t>opc</w:t>
             </w:r>
-            <w:proofErr w:type="spellEnd"/>
           </w:p>
         </w:tc>
         <w:tc>
@@ -6088,7 +6048,6 @@
                 <w:bCs/>
               </w:rPr>
             </w:pPr>
-            <w:proofErr w:type="spellStart"/>
             <w:r>
               <w:rPr>
                 <w:b/>
@@ -6096,7 +6055,6 @@
               </w:rPr>
               <w:t>opc</w:t>
             </w:r>
-            <w:proofErr w:type="spellEnd"/>
           </w:p>
         </w:tc>
         <w:tc>
@@ -6249,11 +6207,9 @@
             <w:pPr>
               <w:jc w:val="center"/>
             </w:pPr>
-            <w:proofErr w:type="spellStart"/>
             <w:r>
               <w:t>kiadoVarosId</w:t>
             </w:r>
-            <w:proofErr w:type="spellEnd"/>
           </w:p>
         </w:tc>
         <w:tc>
@@ -6379,11 +6335,9 @@
             <w:pPr>
               <w:jc w:val="center"/>
             </w:pPr>
-            <w:proofErr w:type="spellStart"/>
             <w:r>
               <w:t>munkahelyVarosID</w:t>
             </w:r>
-            <w:proofErr w:type="spellEnd"/>
           </w:p>
         </w:tc>
         <w:tc>
@@ -6509,11 +6463,9 @@
             <w:pPr>
               <w:jc w:val="center"/>
             </w:pPr>
-            <w:proofErr w:type="spellStart"/>
             <w:r>
               <w:t>kolcsonzoVarosID</w:t>
             </w:r>
-            <w:proofErr w:type="spellEnd"/>
           </w:p>
         </w:tc>
         <w:tc>
@@ -6643,11 +6595,9 @@
             <w:pPr>
               <w:jc w:val="center"/>
             </w:pPr>
-            <w:proofErr w:type="spellStart"/>
             <w:r>
               <w:t>konyvKiadoID</w:t>
             </w:r>
-            <w:proofErr w:type="spellEnd"/>
           </w:p>
         </w:tc>
         <w:tc>
@@ -6777,11 +6727,9 @@
             <w:pPr>
               <w:jc w:val="center"/>
             </w:pPr>
-            <w:proofErr w:type="spellStart"/>
             <w:r>
               <w:t>kolcsonzoMunkahelyID</w:t>
             </w:r>
-            <w:proofErr w:type="spellEnd"/>
           </w:p>
         </w:tc>
         <w:tc>
@@ -6828,6 +6776,7 @@
               <w:jc w:val="center"/>
             </w:pPr>
             <w:r>
+              <w:lastRenderedPageBreak/>
               <w:t>E5</w:t>
             </w:r>
           </w:p>
@@ -6913,11 +6862,9 @@
             <w:pPr>
               <w:jc w:val="center"/>
             </w:pPr>
-            <w:proofErr w:type="spellStart"/>
             <w:r>
               <w:t>konyvszerzoKonyvID</w:t>
             </w:r>
-            <w:proofErr w:type="spellEnd"/>
           </w:p>
         </w:tc>
         <w:tc>
@@ -7043,11 +6990,9 @@
             <w:pPr>
               <w:jc w:val="center"/>
             </w:pPr>
-            <w:proofErr w:type="spellStart"/>
             <w:r>
               <w:t>konyvkiadasKonyvID</w:t>
             </w:r>
-            <w:proofErr w:type="spellEnd"/>
           </w:p>
         </w:tc>
         <w:tc>
@@ -7177,11 +7122,9 @@
             <w:pPr>
               <w:jc w:val="center"/>
             </w:pPr>
-            <w:proofErr w:type="spellStart"/>
             <w:r>
               <w:t>konyvkiadasKolcsonzoID</w:t>
             </w:r>
-            <w:proofErr w:type="spellEnd"/>
           </w:p>
         </w:tc>
         <w:tc>
@@ -7311,11 +7254,9 @@
             <w:pPr>
               <w:jc w:val="center"/>
             </w:pPr>
-            <w:proofErr w:type="spellStart"/>
             <w:r>
               <w:t>konyvLeltarID</w:t>
             </w:r>
-            <w:proofErr w:type="spellEnd"/>
           </w:p>
         </w:tc>
         <w:tc>
@@ -7448,11 +7389,9 @@
             <w:pPr>
               <w:jc w:val="center"/>
             </w:pPr>
-            <w:proofErr w:type="spellStart"/>
             <w:r>
               <w:t>kolcsonzoFoglalkozasID</w:t>
             </w:r>
-            <w:proofErr w:type="spellEnd"/>
           </w:p>
         </w:tc>
         <w:tc>
@@ -7554,11 +7493,9 @@
             <w:pPr>
               <w:jc w:val="center"/>
             </w:pPr>
-            <w:proofErr w:type="spellStart"/>
             <w:r>
               <w:t>Konyvszerzok</w:t>
             </w:r>
-            <w:proofErr w:type="spellEnd"/>
           </w:p>
         </w:tc>
         <w:tc>
@@ -7584,11 +7521,9 @@
             <w:pPr>
               <w:jc w:val="center"/>
             </w:pPr>
-            <w:proofErr w:type="spellStart"/>
             <w:r>
               <w:t>konyvszerzoID</w:t>
             </w:r>
-            <w:proofErr w:type="spellEnd"/>
           </w:p>
         </w:tc>
         <w:tc>

</xml_diff>